<commit_message>
Update of readme file.
</commit_message>
<xml_diff>
--- a/Job Listings API setup.docx
+++ b/Job Listings API setup.docx
@@ -10,6 +10,8 @@
       </w:pPr>
       <w:r>
         <w:rPr>
+          <w:b/>
+          <w:bCs/>
           <w:lang w:val="en-US"/>
         </w:rPr>
         <w:t>Job Listings API</w:t>
@@ -45,11 +47,15 @@
     <w:p>
       <w:pPr>
         <w:rPr>
-          <w:lang w:val="en-US"/>
-        </w:rPr>
-      </w:pPr>
-      <w:r>
-        <w:rPr>
+          <w:b/>
+          <w:bCs/>
+          <w:lang w:val="en-US"/>
+        </w:rPr>
+      </w:pPr>
+      <w:r>
+        <w:rPr>
+          <w:b/>
+          <w:bCs/>
           <w:lang w:val="en-US"/>
         </w:rPr>
         <w:t>Setup:</w:t>
@@ -86,6 +92,12 @@
         </w:rPr>
         <w:t xml:space="preserve"> link. </w:t>
       </w:r>
+      <w:r>
+        <w:rPr>
+          <w:lang w:val="en-US"/>
+        </w:rPr>
+        <w:t>(green “Code” button, HTTPS)</w:t>
+      </w:r>
     </w:p>
     <w:p>
       <w:pPr>
@@ -132,21 +144,7 @@
         <w:rPr>
           <w:lang w:val="en-US"/>
         </w:rPr>
-        <w:t>Open the “</w:t>
-      </w:r>
-      <w:proofErr w:type="spellStart"/>
-      <w:r>
-        <w:rPr>
-          <w:lang w:val="en-US"/>
-        </w:rPr>
-        <w:t>Creation.sql</w:t>
-      </w:r>
-      <w:proofErr w:type="spellEnd"/>
-      <w:r>
-        <w:rPr>
-          <w:lang w:val="en-US"/>
-        </w:rPr>
-        <w:t xml:space="preserve">” file from the “SQL and ERD” folder. </w:t>
+        <w:t>(Required: Ensure SQL Server / Express installed on local machine)</w:t>
       </w:r>
     </w:p>
     <w:p>
@@ -164,7 +162,21 @@
         <w:rPr>
           <w:lang w:val="en-US"/>
         </w:rPr>
-        <w:t xml:space="preserve">Execute the full script to create the database and insert table data. </w:t>
+        <w:t>Open the “</w:t>
+      </w:r>
+      <w:proofErr w:type="spellStart"/>
+      <w:r>
+        <w:rPr>
+          <w:lang w:val="en-US"/>
+        </w:rPr>
+        <w:t>Creation.sql</w:t>
+      </w:r>
+      <w:proofErr w:type="spellEnd"/>
+      <w:r>
+        <w:rPr>
+          <w:lang w:val="en-US"/>
+        </w:rPr>
+        <w:t xml:space="preserve">” file from the “SQL and ERD” folder. </w:t>
       </w:r>
     </w:p>
     <w:p>
@@ -182,6 +194,24 @@
         <w:rPr>
           <w:lang w:val="en-US"/>
         </w:rPr>
+        <w:t xml:space="preserve">Execute the full script to create the database and insert table data. </w:t>
+      </w:r>
+    </w:p>
+    <w:p>
+      <w:pPr>
+        <w:pStyle w:val="ListParagraph"/>
+        <w:numPr>
+          <w:ilvl w:val="0"/>
+          <w:numId w:val="3"/>
+        </w:numPr>
+        <w:rPr>
+          <w:lang w:val="en-US"/>
+        </w:rPr>
+      </w:pPr>
+      <w:r>
+        <w:rPr>
+          <w:lang w:val="en-US"/>
+        </w:rPr>
         <w:t>Open package management console (Visual Studio) and type the following command</w:t>
       </w:r>
       <w:r>
@@ -250,7 +280,19 @@
         <w:rPr>
           <w:lang w:val="en-US"/>
         </w:rPr>
-        <w:t xml:space="preserve">This will ensure all required nu-get packages are installed for the project. </w:t>
+        <w:t>This will ensure all required nu-get packages are installed</w:t>
+      </w:r>
+      <w:r>
+        <w:rPr>
+          <w:lang w:val="en-US"/>
+        </w:rPr>
+        <w:t>/reinstalled</w:t>
+      </w:r>
+      <w:r>
+        <w:rPr>
+          <w:lang w:val="en-US"/>
+        </w:rPr>
+        <w:t xml:space="preserve"> for the project. </w:t>
       </w:r>
     </w:p>
     <w:p>
@@ -288,14 +330,12 @@
         </w:rPr>
         <w:t xml:space="preserve">Use Swagger UI to test and navigate </w:t>
       </w:r>
-      <w:proofErr w:type="spellStart"/>
-      <w:r>
-        <w:rPr>
-          <w:lang w:val="en-US"/>
-        </w:rPr>
-        <w:t>api</w:t>
-      </w:r>
-      <w:proofErr w:type="spellEnd"/>
+      <w:r>
+        <w:rPr>
+          <w:lang w:val="en-US"/>
+        </w:rPr>
+        <w:t>API</w:t>
+      </w:r>
       <w:r>
         <w:rPr>
           <w:lang w:val="en-US"/>

</xml_diff>